<commit_message>
added the my parcels page, when you add a parcel to your account after searching the tracking number, it disappears from the dashboard and will be logged on your my parcels page
</commit_message>
<xml_diff>
--- a/WP_Assignment_Self_Reflection_Sheet.docx
+++ b/WP_Assignment_Self_Reflection_Sheet.docx
@@ -1,6 +1,6 @@
 
 <file path=word/document.xml><?xml version="1.0" encoding="utf-8"?>
-<w:document xmlns:wpc="http://schemas.microsoft.com/office/word/2010/wordprocessingCanvas" xmlns:cx="http://schemas.microsoft.com/office/drawing/2014/chartex" xmlns:cx1="http://schemas.microsoft.com/office/drawing/2015/9/8/chartex" xmlns:cx2="http://schemas.microsoft.com/office/drawing/2015/10/21/chartex" xmlns:cx3="http://schemas.microsoft.com/office/drawing/2016/5/9/chartex" xmlns:cx4="http://schemas.microsoft.com/office/drawing/2016/5/10/chartex" xmlns:cx5="http://schemas.microsoft.com/office/drawing/2016/5/11/chartex" xmlns:cx6="http://schemas.microsoft.com/office/drawing/2016/5/12/chartex" xmlns:cx7="http://schemas.microsoft.com/office/drawing/2016/5/13/chartex" xmlns:cx8="http://schemas.microsoft.com/office/drawing/2016/5/14/chartex" xmlns:mc="http://schemas.openxmlformats.org/markup-compatibility/2006" xmlns:aink="http://schemas.microsoft.com/office/drawing/2016/ink" xmlns:am3d="http://schemas.microsoft.com/office/drawing/2017/model3d" xmlns:o="urn:schemas-microsoft-com:office:office" xmlns:r="http://schemas.openxmlformats.org/officeDocument/2006/relationships" xmlns:m="http://schemas.openxmlformats.org/officeDocument/2006/math" xmlns:v="urn:schemas-microsoft-com:vml" xmlns:wp14="http://schemas.microsoft.com/office/word/2010/wordprocessingDrawing" xmlns:wp="http://schemas.openxmlformats.org/drawingml/2006/wordprocessingDrawing" xmlns:w10="urn:schemas-microsoft-com:office:word" xmlns:w="http://schemas.openxmlformats.org/wordprocessingml/2006/main" xmlns:w14="http://schemas.microsoft.com/office/word/2010/wordml" xmlns:w15="http://schemas.microsoft.com/office/word/2012/wordml" xmlns:w16cid="http://schemas.microsoft.com/office/word/2016/wordml/cid" xmlns:w16se="http://schemas.microsoft.com/office/word/2015/wordml/symex" xmlns:wpg="http://schemas.microsoft.com/office/word/2010/wordprocessingGroup" xmlns:wpi="http://schemas.microsoft.com/office/word/2010/wordprocessingInk" xmlns:wne="http://schemas.microsoft.com/office/word/2006/wordml" xmlns:wps="http://schemas.microsoft.com/office/word/2010/wordprocessingShape" mc:Ignorable="w14 w15 w16se w16cid wp14">
+<w:document xmlns:wpc="http://schemas.microsoft.com/office/word/2010/wordprocessingCanvas" xmlns:cx="http://schemas.microsoft.com/office/drawing/2014/chartex" xmlns:cx1="http://schemas.microsoft.com/office/drawing/2015/9/8/chartex" xmlns:cx2="http://schemas.microsoft.com/office/drawing/2015/10/21/chartex" xmlns:cx3="http://schemas.microsoft.com/office/drawing/2016/5/9/chartex" xmlns:cx4="http://schemas.microsoft.com/office/drawing/2016/5/10/chartex" xmlns:cx5="http://schemas.microsoft.com/office/drawing/2016/5/11/chartex" xmlns:cx6="http://schemas.microsoft.com/office/drawing/2016/5/12/chartex" xmlns:cx7="http://schemas.microsoft.com/office/drawing/2016/5/13/chartex" xmlns:cx8="http://schemas.microsoft.com/office/drawing/2016/5/14/chartex" xmlns:mc="http://schemas.openxmlformats.org/markup-compatibility/2006" xmlns:aink="http://schemas.microsoft.com/office/drawing/2016/ink" xmlns:am3d="http://schemas.microsoft.com/office/drawing/2017/model3d" xmlns:o="urn:schemas-microsoft-com:office:office" xmlns:r="http://schemas.openxmlformats.org/officeDocument/2006/relationships" xmlns:m="http://schemas.openxmlformats.org/officeDocument/2006/math" xmlns:v="urn:schemas-microsoft-com:vml" xmlns:wp14="http://schemas.microsoft.com/office/word/2010/wordprocessingDrawing" xmlns:wp="http://schemas.openxmlformats.org/drawingml/2006/wordprocessingDrawing" xmlns:w10="urn:schemas-microsoft-com:office:word" xmlns:w="http://schemas.openxmlformats.org/wordprocessingml/2006/main" xmlns:w14="http://schemas.microsoft.com/office/word/2010/wordml" xmlns:w15="http://schemas.microsoft.com/office/word/2012/wordml" xmlns:w16cex="http://schemas.microsoft.com/office/word/2018/wordml/cex" xmlns:w16cid="http://schemas.microsoft.com/office/word/2016/wordml/cid" xmlns:w16="http://schemas.microsoft.com/office/word/2018/wordml" xmlns:w16sdtdh="http://schemas.microsoft.com/office/word/2020/wordml/sdtdatahash" xmlns:w16se="http://schemas.microsoft.com/office/word/2015/wordml/symex" xmlns:wpg="http://schemas.microsoft.com/office/word/2010/wordprocessingGroup" xmlns:wpi="http://schemas.microsoft.com/office/word/2010/wordprocessingInk" xmlns:wne="http://schemas.microsoft.com/office/word/2006/wordml" xmlns:wps="http://schemas.microsoft.com/office/word/2010/wordprocessingShape" mc:Ignorable="w14 w15 w16se w16cid w16 w16cex w16sdtdh wp14">
   <w:body>
     <w:p>
       <w:pPr>
@@ -92,11 +92,19 @@
               </w:rPr>
               <w:t>(</w:t>
             </w:r>
+            <w:proofErr w:type="gramStart"/>
             <w:r>
               <w:rPr>
                 <w:b/>
               </w:rPr>
-              <w:t>works well</w:t>
+              <w:t>works</w:t>
+            </w:r>
+            <w:proofErr w:type="gramEnd"/>
+            <w:r>
+              <w:rPr>
+                <w:b/>
+              </w:rPr>
+              <w:t xml:space="preserve"> well</w:t>
             </w:r>
             <w:r>
               <w:rPr>
@@ -138,11 +146,19 @@
               </w:rPr>
               <w:t>(</w:t>
             </w:r>
+            <w:proofErr w:type="gramStart"/>
             <w:r>
               <w:rPr>
                 <w:b/>
               </w:rPr>
-              <w:t>there are</w:t>
+              <w:t>there</w:t>
+            </w:r>
+            <w:proofErr w:type="gramEnd"/>
+            <w:r>
+              <w:rPr>
+                <w:b/>
+              </w:rPr>
+              <w:t xml:space="preserve"> are</w:t>
             </w:r>
             <w:r>
               <w:rPr>
@@ -183,7 +199,21 @@
               <w:rPr>
                 <w:b/>
               </w:rPr>
-              <w:t xml:space="preserve">(not </w:t>
+              <w:t>(</w:t>
+            </w:r>
+            <w:proofErr w:type="gramStart"/>
+            <w:r>
+              <w:rPr>
+                <w:b/>
+              </w:rPr>
+              <w:t>not</w:t>
+            </w:r>
+            <w:proofErr w:type="gramEnd"/>
+            <w:r>
+              <w:rPr>
+                <w:b/>
+              </w:rPr>
+              <w:t xml:space="preserve"> </w:t>
             </w:r>
             <w:r>
               <w:rPr>
@@ -258,6 +288,9 @@
               <w:pStyle w:val="NoSpacing"/>
               <w:spacing w:line="276" w:lineRule="auto"/>
             </w:pPr>
+            <w:r>
+              <w:t>√</w:t>
+            </w:r>
           </w:p>
         </w:tc>
         <w:tc>
@@ -310,6 +343,9 @@
               <w:pStyle w:val="NoSpacing"/>
               <w:spacing w:line="276" w:lineRule="auto"/>
             </w:pPr>
+            <w:r>
+              <w:t>√</w:t>
+            </w:r>
           </w:p>
         </w:tc>
         <w:tc>
@@ -362,6 +398,9 @@
               <w:pStyle w:val="NoSpacing"/>
               <w:spacing w:line="276" w:lineRule="auto"/>
             </w:pPr>
+            <w:r>
+              <w:t>√</w:t>
+            </w:r>
           </w:p>
         </w:tc>
         <w:tc>
@@ -433,6 +472,9 @@
               <w:pStyle w:val="NoSpacing"/>
               <w:spacing w:line="276" w:lineRule="auto"/>
             </w:pPr>
+            <w:r>
+              <w:t>√</w:t>
+            </w:r>
           </w:p>
         </w:tc>
       </w:tr>
@@ -463,6 +505,9 @@
               <w:pStyle w:val="NoSpacing"/>
               <w:spacing w:line="276" w:lineRule="auto"/>
             </w:pPr>
+            <w:r>
+              <w:t>√</w:t>
+            </w:r>
           </w:p>
         </w:tc>
         <w:tc>
@@ -515,6 +560,9 @@
               <w:pStyle w:val="NoSpacing"/>
               <w:spacing w:line="276" w:lineRule="auto"/>
             </w:pPr>
+            <w:r>
+              <w:t>√</w:t>
+            </w:r>
           </w:p>
         </w:tc>
         <w:tc>
@@ -586,6 +634,9 @@
               <w:pStyle w:val="NoSpacing"/>
               <w:spacing w:line="276" w:lineRule="auto"/>
             </w:pPr>
+            <w:r>
+              <w:t>√</w:t>
+            </w:r>
           </w:p>
         </w:tc>
       </w:tr>
@@ -616,6 +667,9 @@
               <w:pStyle w:val="NoSpacing"/>
               <w:spacing w:line="276" w:lineRule="auto"/>
             </w:pPr>
+            <w:r>
+              <w:t>√</w:t>
+            </w:r>
           </w:p>
         </w:tc>
         <w:tc>
@@ -654,8 +708,6 @@
                 <w:sz w:val="16"/>
               </w:rPr>
             </w:pPr>
-            <w:bookmarkStart w:id="0" w:name="_GoBack"/>
-            <w:bookmarkEnd w:id="0"/>
           </w:p>
           <w:p>
             <w:pPr>
@@ -716,6 +768,9 @@
               <w:pStyle w:val="NoSpacing"/>
               <w:spacing w:line="276" w:lineRule="auto"/>
             </w:pPr>
+            <w:r>
+              <w:t>√</w:t>
+            </w:r>
           </w:p>
         </w:tc>
         <w:tc>
@@ -771,6 +826,9 @@
               <w:pStyle w:val="NoSpacing"/>
               <w:spacing w:line="276" w:lineRule="auto"/>
             </w:pPr>
+            <w:r>
+              <w:t>√</w:t>
+            </w:r>
           </w:p>
         </w:tc>
         <w:tc>
@@ -823,6 +881,9 @@
               <w:pStyle w:val="NoSpacing"/>
               <w:spacing w:line="276" w:lineRule="auto"/>
             </w:pPr>
+            <w:r>
+              <w:t>√</w:t>
+            </w:r>
           </w:p>
         </w:tc>
         <w:tc>
@@ -883,6 +944,9 @@
               <w:pStyle w:val="NoSpacing"/>
               <w:spacing w:line="276" w:lineRule="auto"/>
             </w:pPr>
+            <w:r>
+              <w:t>√</w:t>
+            </w:r>
           </w:p>
         </w:tc>
         <w:tc>
@@ -920,7 +984,21 @@
         <w:rPr>
           <w:b/>
         </w:rPr>
-        <w:t>List the third party libraries, frameworks, scripts, etc</w:t>
+        <w:t xml:space="preserve">List the </w:t>
+      </w:r>
+      <w:proofErr w:type="gramStart"/>
+      <w:r>
+        <w:rPr>
+          <w:b/>
+        </w:rPr>
+        <w:t>third party</w:t>
+      </w:r>
+      <w:proofErr w:type="gramEnd"/>
+      <w:r>
+        <w:rPr>
+          <w:b/>
+        </w:rPr>
+        <w:t xml:space="preserve"> libraries, frameworks, scripts, etc</w:t>
       </w:r>
       <w:r>
         <w:rPr>
@@ -1220,7 +1298,7 @@
 </file>
 
 <file path=word/endnotes.xml><?xml version="1.0" encoding="utf-8"?>
-<w:endnotes xmlns:wpc="http://schemas.microsoft.com/office/word/2010/wordprocessingCanvas" xmlns:cx="http://schemas.microsoft.com/office/drawing/2014/chartex" xmlns:cx1="http://schemas.microsoft.com/office/drawing/2015/9/8/chartex" xmlns:cx2="http://schemas.microsoft.com/office/drawing/2015/10/21/chartex" xmlns:cx3="http://schemas.microsoft.com/office/drawing/2016/5/9/chartex" xmlns:cx4="http://schemas.microsoft.com/office/drawing/2016/5/10/chartex" xmlns:cx5="http://schemas.microsoft.com/office/drawing/2016/5/11/chartex" xmlns:cx6="http://schemas.microsoft.com/office/drawing/2016/5/12/chartex" xmlns:cx7="http://schemas.microsoft.com/office/drawing/2016/5/13/chartex" xmlns:cx8="http://schemas.microsoft.com/office/drawing/2016/5/14/chartex" xmlns:mc="http://schemas.openxmlformats.org/markup-compatibility/2006" xmlns:aink="http://schemas.microsoft.com/office/drawing/2016/ink" xmlns:am3d="http://schemas.microsoft.com/office/drawing/2017/model3d" xmlns:o="urn:schemas-microsoft-com:office:office" xmlns:r="http://schemas.openxmlformats.org/officeDocument/2006/relationships" xmlns:m="http://schemas.openxmlformats.org/officeDocument/2006/math" xmlns:v="urn:schemas-microsoft-com:vml" xmlns:wp14="http://schemas.microsoft.com/office/word/2010/wordprocessingDrawing" xmlns:wp="http://schemas.openxmlformats.org/drawingml/2006/wordprocessingDrawing" xmlns:w10="urn:schemas-microsoft-com:office:word" xmlns:w="http://schemas.openxmlformats.org/wordprocessingml/2006/main" xmlns:w14="http://schemas.microsoft.com/office/word/2010/wordml" xmlns:w15="http://schemas.microsoft.com/office/word/2012/wordml" xmlns:w16cid="http://schemas.microsoft.com/office/word/2016/wordml/cid" xmlns:w16se="http://schemas.microsoft.com/office/word/2015/wordml/symex" xmlns:wpg="http://schemas.microsoft.com/office/word/2010/wordprocessingGroup" xmlns:wpi="http://schemas.microsoft.com/office/word/2010/wordprocessingInk" xmlns:wne="http://schemas.microsoft.com/office/word/2006/wordml" xmlns:wps="http://schemas.microsoft.com/office/word/2010/wordprocessingShape" mc:Ignorable="w14 w15 w16se w16cid wp14">
+<w:endnotes xmlns:wpc="http://schemas.microsoft.com/office/word/2010/wordprocessingCanvas" xmlns:cx="http://schemas.microsoft.com/office/drawing/2014/chartex" xmlns:cx1="http://schemas.microsoft.com/office/drawing/2015/9/8/chartex" xmlns:cx2="http://schemas.microsoft.com/office/drawing/2015/10/21/chartex" xmlns:cx3="http://schemas.microsoft.com/office/drawing/2016/5/9/chartex" xmlns:cx4="http://schemas.microsoft.com/office/drawing/2016/5/10/chartex" xmlns:cx5="http://schemas.microsoft.com/office/drawing/2016/5/11/chartex" xmlns:cx6="http://schemas.microsoft.com/office/drawing/2016/5/12/chartex" xmlns:cx7="http://schemas.microsoft.com/office/drawing/2016/5/13/chartex" xmlns:cx8="http://schemas.microsoft.com/office/drawing/2016/5/14/chartex" xmlns:mc="http://schemas.openxmlformats.org/markup-compatibility/2006" xmlns:aink="http://schemas.microsoft.com/office/drawing/2016/ink" xmlns:am3d="http://schemas.microsoft.com/office/drawing/2017/model3d" xmlns:o="urn:schemas-microsoft-com:office:office" xmlns:r="http://schemas.openxmlformats.org/officeDocument/2006/relationships" xmlns:m="http://schemas.openxmlformats.org/officeDocument/2006/math" xmlns:v="urn:schemas-microsoft-com:vml" xmlns:wp14="http://schemas.microsoft.com/office/word/2010/wordprocessingDrawing" xmlns:wp="http://schemas.openxmlformats.org/drawingml/2006/wordprocessingDrawing" xmlns:w10="urn:schemas-microsoft-com:office:word" xmlns:w="http://schemas.openxmlformats.org/wordprocessingml/2006/main" xmlns:w14="http://schemas.microsoft.com/office/word/2010/wordml" xmlns:w15="http://schemas.microsoft.com/office/word/2012/wordml" xmlns:w16cex="http://schemas.microsoft.com/office/word/2018/wordml/cex" xmlns:w16cid="http://schemas.microsoft.com/office/word/2016/wordml/cid" xmlns:w16="http://schemas.microsoft.com/office/word/2018/wordml" xmlns:w16sdtdh="http://schemas.microsoft.com/office/word/2020/wordml/sdtdatahash" xmlns:w16se="http://schemas.microsoft.com/office/word/2015/wordml/symex" xmlns:wpg="http://schemas.microsoft.com/office/word/2010/wordprocessingGroup" xmlns:wpi="http://schemas.microsoft.com/office/word/2010/wordprocessingInk" xmlns:wne="http://schemas.microsoft.com/office/word/2006/wordml" xmlns:wps="http://schemas.microsoft.com/office/word/2010/wordprocessingShape" mc:Ignorable="w14 w15 w16se w16cid w16 w16cex w16sdtdh wp14">
   <w:endnote w:type="separator" w:id="-1">
     <w:p>
       <w:pPr>
@@ -1245,7 +1323,7 @@
 </file>
 
 <file path=word/footer1.xml><?xml version="1.0" encoding="utf-8"?>
-<w:ftr xmlns:wpc="http://schemas.microsoft.com/office/word/2010/wordprocessingCanvas" xmlns:cx="http://schemas.microsoft.com/office/drawing/2014/chartex" xmlns:cx1="http://schemas.microsoft.com/office/drawing/2015/9/8/chartex" xmlns:cx2="http://schemas.microsoft.com/office/drawing/2015/10/21/chartex" xmlns:cx3="http://schemas.microsoft.com/office/drawing/2016/5/9/chartex" xmlns:cx4="http://schemas.microsoft.com/office/drawing/2016/5/10/chartex" xmlns:cx5="http://schemas.microsoft.com/office/drawing/2016/5/11/chartex" xmlns:cx6="http://schemas.microsoft.com/office/drawing/2016/5/12/chartex" xmlns:cx7="http://schemas.microsoft.com/office/drawing/2016/5/13/chartex" xmlns:cx8="http://schemas.microsoft.com/office/drawing/2016/5/14/chartex" xmlns:mc="http://schemas.openxmlformats.org/markup-compatibility/2006" xmlns:aink="http://schemas.microsoft.com/office/drawing/2016/ink" xmlns:am3d="http://schemas.microsoft.com/office/drawing/2017/model3d" xmlns:o="urn:schemas-microsoft-com:office:office" xmlns:r="http://schemas.openxmlformats.org/officeDocument/2006/relationships" xmlns:m="http://schemas.openxmlformats.org/officeDocument/2006/math" xmlns:v="urn:schemas-microsoft-com:vml" xmlns:wp14="http://schemas.microsoft.com/office/word/2010/wordprocessingDrawing" xmlns:wp="http://schemas.openxmlformats.org/drawingml/2006/wordprocessingDrawing" xmlns:w10="urn:schemas-microsoft-com:office:word" xmlns:w="http://schemas.openxmlformats.org/wordprocessingml/2006/main" xmlns:w14="http://schemas.microsoft.com/office/word/2010/wordml" xmlns:w15="http://schemas.microsoft.com/office/word/2012/wordml" xmlns:w16cid="http://schemas.microsoft.com/office/word/2016/wordml/cid" xmlns:w16se="http://schemas.microsoft.com/office/word/2015/wordml/symex" xmlns:wpg="http://schemas.microsoft.com/office/word/2010/wordprocessingGroup" xmlns:wpi="http://schemas.microsoft.com/office/word/2010/wordprocessingInk" xmlns:wne="http://schemas.microsoft.com/office/word/2006/wordml" xmlns:wps="http://schemas.microsoft.com/office/word/2010/wordprocessingShape" mc:Ignorable="w14 w15 w16se w16cid wp14">
+<w:ftr xmlns:wpc="http://schemas.microsoft.com/office/word/2010/wordprocessingCanvas" xmlns:cx="http://schemas.microsoft.com/office/drawing/2014/chartex" xmlns:cx1="http://schemas.microsoft.com/office/drawing/2015/9/8/chartex" xmlns:cx2="http://schemas.microsoft.com/office/drawing/2015/10/21/chartex" xmlns:cx3="http://schemas.microsoft.com/office/drawing/2016/5/9/chartex" xmlns:cx4="http://schemas.microsoft.com/office/drawing/2016/5/10/chartex" xmlns:cx5="http://schemas.microsoft.com/office/drawing/2016/5/11/chartex" xmlns:cx6="http://schemas.microsoft.com/office/drawing/2016/5/12/chartex" xmlns:cx7="http://schemas.microsoft.com/office/drawing/2016/5/13/chartex" xmlns:cx8="http://schemas.microsoft.com/office/drawing/2016/5/14/chartex" xmlns:mc="http://schemas.openxmlformats.org/markup-compatibility/2006" xmlns:aink="http://schemas.microsoft.com/office/drawing/2016/ink" xmlns:am3d="http://schemas.microsoft.com/office/drawing/2017/model3d" xmlns:o="urn:schemas-microsoft-com:office:office" xmlns:r="http://schemas.openxmlformats.org/officeDocument/2006/relationships" xmlns:m="http://schemas.openxmlformats.org/officeDocument/2006/math" xmlns:v="urn:schemas-microsoft-com:vml" xmlns:wp14="http://schemas.microsoft.com/office/word/2010/wordprocessingDrawing" xmlns:wp="http://schemas.openxmlformats.org/drawingml/2006/wordprocessingDrawing" xmlns:w10="urn:schemas-microsoft-com:office:word" xmlns:w="http://schemas.openxmlformats.org/wordprocessingml/2006/main" xmlns:w14="http://schemas.microsoft.com/office/word/2010/wordml" xmlns:w15="http://schemas.microsoft.com/office/word/2012/wordml" xmlns:w16cex="http://schemas.microsoft.com/office/word/2018/wordml/cex" xmlns:w16cid="http://schemas.microsoft.com/office/word/2016/wordml/cid" xmlns:w16="http://schemas.microsoft.com/office/word/2018/wordml" xmlns:w16sdtdh="http://schemas.microsoft.com/office/word/2020/wordml/sdtdatahash" xmlns:w16se="http://schemas.microsoft.com/office/word/2015/wordml/symex" xmlns:wpg="http://schemas.microsoft.com/office/word/2010/wordprocessingGroup" xmlns:wpi="http://schemas.microsoft.com/office/word/2010/wordprocessingInk" xmlns:wne="http://schemas.microsoft.com/office/word/2006/wordml" xmlns:wps="http://schemas.microsoft.com/office/word/2010/wordprocessingShape" mc:Ignorable="w14 w15 w16se w16cid w16 w16cex w16sdtdh wp14">
   <w:p>
     <w:pPr>
       <w:pStyle w:val="Footer"/>
@@ -1275,7 +1353,7 @@
 </file>
 
 <file path=word/footnotes.xml><?xml version="1.0" encoding="utf-8"?>
-<w:footnotes xmlns:wpc="http://schemas.microsoft.com/office/word/2010/wordprocessingCanvas" xmlns:cx="http://schemas.microsoft.com/office/drawing/2014/chartex" xmlns:cx1="http://schemas.microsoft.com/office/drawing/2015/9/8/chartex" xmlns:cx2="http://schemas.microsoft.com/office/drawing/2015/10/21/chartex" xmlns:cx3="http://schemas.microsoft.com/office/drawing/2016/5/9/chartex" xmlns:cx4="http://schemas.microsoft.com/office/drawing/2016/5/10/chartex" xmlns:cx5="http://schemas.microsoft.com/office/drawing/2016/5/11/chartex" xmlns:cx6="http://schemas.microsoft.com/office/drawing/2016/5/12/chartex" xmlns:cx7="http://schemas.microsoft.com/office/drawing/2016/5/13/chartex" xmlns:cx8="http://schemas.microsoft.com/office/drawing/2016/5/14/chartex" xmlns:mc="http://schemas.openxmlformats.org/markup-compatibility/2006" xmlns:aink="http://schemas.microsoft.com/office/drawing/2016/ink" xmlns:am3d="http://schemas.microsoft.com/office/drawing/2017/model3d" xmlns:o="urn:schemas-microsoft-com:office:office" xmlns:r="http://schemas.openxmlformats.org/officeDocument/2006/relationships" xmlns:m="http://schemas.openxmlformats.org/officeDocument/2006/math" xmlns:v="urn:schemas-microsoft-com:vml" xmlns:wp14="http://schemas.microsoft.com/office/word/2010/wordprocessingDrawing" xmlns:wp="http://schemas.openxmlformats.org/drawingml/2006/wordprocessingDrawing" xmlns:w10="urn:schemas-microsoft-com:office:word" xmlns:w="http://schemas.openxmlformats.org/wordprocessingml/2006/main" xmlns:w14="http://schemas.microsoft.com/office/word/2010/wordml" xmlns:w15="http://schemas.microsoft.com/office/word/2012/wordml" xmlns:w16cid="http://schemas.microsoft.com/office/word/2016/wordml/cid" xmlns:w16se="http://schemas.microsoft.com/office/word/2015/wordml/symex" xmlns:wpg="http://schemas.microsoft.com/office/word/2010/wordprocessingGroup" xmlns:wpi="http://schemas.microsoft.com/office/word/2010/wordprocessingInk" xmlns:wne="http://schemas.microsoft.com/office/word/2006/wordml" xmlns:wps="http://schemas.microsoft.com/office/word/2010/wordprocessingShape" mc:Ignorable="w14 w15 w16se w16cid wp14">
+<w:footnotes xmlns:wpc="http://schemas.microsoft.com/office/word/2010/wordprocessingCanvas" xmlns:cx="http://schemas.microsoft.com/office/drawing/2014/chartex" xmlns:cx1="http://schemas.microsoft.com/office/drawing/2015/9/8/chartex" xmlns:cx2="http://schemas.microsoft.com/office/drawing/2015/10/21/chartex" xmlns:cx3="http://schemas.microsoft.com/office/drawing/2016/5/9/chartex" xmlns:cx4="http://schemas.microsoft.com/office/drawing/2016/5/10/chartex" xmlns:cx5="http://schemas.microsoft.com/office/drawing/2016/5/11/chartex" xmlns:cx6="http://schemas.microsoft.com/office/drawing/2016/5/12/chartex" xmlns:cx7="http://schemas.microsoft.com/office/drawing/2016/5/13/chartex" xmlns:cx8="http://schemas.microsoft.com/office/drawing/2016/5/14/chartex" xmlns:mc="http://schemas.openxmlformats.org/markup-compatibility/2006" xmlns:aink="http://schemas.microsoft.com/office/drawing/2016/ink" xmlns:am3d="http://schemas.microsoft.com/office/drawing/2017/model3d" xmlns:o="urn:schemas-microsoft-com:office:office" xmlns:r="http://schemas.openxmlformats.org/officeDocument/2006/relationships" xmlns:m="http://schemas.openxmlformats.org/officeDocument/2006/math" xmlns:v="urn:schemas-microsoft-com:vml" xmlns:wp14="http://schemas.microsoft.com/office/word/2010/wordprocessingDrawing" xmlns:wp="http://schemas.openxmlformats.org/drawingml/2006/wordprocessingDrawing" xmlns:w10="urn:schemas-microsoft-com:office:word" xmlns:w="http://schemas.openxmlformats.org/wordprocessingml/2006/main" xmlns:w14="http://schemas.microsoft.com/office/word/2010/wordml" xmlns:w15="http://schemas.microsoft.com/office/word/2012/wordml" xmlns:w16cex="http://schemas.microsoft.com/office/word/2018/wordml/cex" xmlns:w16cid="http://schemas.microsoft.com/office/word/2016/wordml/cid" xmlns:w16="http://schemas.microsoft.com/office/word/2018/wordml" xmlns:w16sdtdh="http://schemas.microsoft.com/office/word/2020/wordml/sdtdatahash" xmlns:w16se="http://schemas.microsoft.com/office/word/2015/wordml/symex" xmlns:wpg="http://schemas.microsoft.com/office/word/2010/wordprocessingGroup" xmlns:wpi="http://schemas.microsoft.com/office/word/2010/wordprocessingInk" xmlns:wne="http://schemas.microsoft.com/office/word/2006/wordml" xmlns:wps="http://schemas.microsoft.com/office/word/2010/wordprocessingShape" mc:Ignorable="w14 w15 w16se w16cid w16 w16cex w16sdtdh wp14">
   <w:footnote w:type="separator" w:id="-1">
     <w:p>
       <w:pPr>
@@ -1300,7 +1378,7 @@
 </file>
 
 <file path=word/numbering.xml><?xml version="1.0" encoding="utf-8"?>
-<w:numbering xmlns:wpc="http://schemas.microsoft.com/office/word/2010/wordprocessingCanvas" xmlns:cx="http://schemas.microsoft.com/office/drawing/2014/chartex" xmlns:cx1="http://schemas.microsoft.com/office/drawing/2015/9/8/chartex" xmlns:cx2="http://schemas.microsoft.com/office/drawing/2015/10/21/chartex" xmlns:cx3="http://schemas.microsoft.com/office/drawing/2016/5/9/chartex" xmlns:cx4="http://schemas.microsoft.com/office/drawing/2016/5/10/chartex" xmlns:cx5="http://schemas.microsoft.com/office/drawing/2016/5/11/chartex" xmlns:cx6="http://schemas.microsoft.com/office/drawing/2016/5/12/chartex" xmlns:cx7="http://schemas.microsoft.com/office/drawing/2016/5/13/chartex" xmlns:cx8="http://schemas.microsoft.com/office/drawing/2016/5/14/chartex" xmlns:mc="http://schemas.openxmlformats.org/markup-compatibility/2006" xmlns:aink="http://schemas.microsoft.com/office/drawing/2016/ink" xmlns:am3d="http://schemas.microsoft.com/office/drawing/2017/model3d" xmlns:o="urn:schemas-microsoft-com:office:office" xmlns:r="http://schemas.openxmlformats.org/officeDocument/2006/relationships" xmlns:m="http://schemas.openxmlformats.org/officeDocument/2006/math" xmlns:v="urn:schemas-microsoft-com:vml" xmlns:wp14="http://schemas.microsoft.com/office/word/2010/wordprocessingDrawing" xmlns:wp="http://schemas.openxmlformats.org/drawingml/2006/wordprocessingDrawing" xmlns:w10="urn:schemas-microsoft-com:office:word" xmlns:w="http://schemas.openxmlformats.org/wordprocessingml/2006/main" xmlns:w14="http://schemas.microsoft.com/office/word/2010/wordml" xmlns:w15="http://schemas.microsoft.com/office/word/2012/wordml" xmlns:w16cid="http://schemas.microsoft.com/office/word/2016/wordml/cid" xmlns:w16se="http://schemas.microsoft.com/office/word/2015/wordml/symex" xmlns:wpg="http://schemas.microsoft.com/office/word/2010/wordprocessingGroup" xmlns:wpi="http://schemas.microsoft.com/office/word/2010/wordprocessingInk" xmlns:wne="http://schemas.microsoft.com/office/word/2006/wordml" xmlns:wps="http://schemas.microsoft.com/office/word/2010/wordprocessingShape" mc:Ignorable="w14 w15 w16se w16cid wp14">
+<w:numbering xmlns:wpc="http://schemas.microsoft.com/office/word/2010/wordprocessingCanvas" xmlns:cx="http://schemas.microsoft.com/office/drawing/2014/chartex" xmlns:cx1="http://schemas.microsoft.com/office/drawing/2015/9/8/chartex" xmlns:cx2="http://schemas.microsoft.com/office/drawing/2015/10/21/chartex" xmlns:cx3="http://schemas.microsoft.com/office/drawing/2016/5/9/chartex" xmlns:cx4="http://schemas.microsoft.com/office/drawing/2016/5/10/chartex" xmlns:cx5="http://schemas.microsoft.com/office/drawing/2016/5/11/chartex" xmlns:cx6="http://schemas.microsoft.com/office/drawing/2016/5/12/chartex" xmlns:cx7="http://schemas.microsoft.com/office/drawing/2016/5/13/chartex" xmlns:cx8="http://schemas.microsoft.com/office/drawing/2016/5/14/chartex" xmlns:mc="http://schemas.openxmlformats.org/markup-compatibility/2006" xmlns:aink="http://schemas.microsoft.com/office/drawing/2016/ink" xmlns:am3d="http://schemas.microsoft.com/office/drawing/2017/model3d" xmlns:o="urn:schemas-microsoft-com:office:office" xmlns:r="http://schemas.openxmlformats.org/officeDocument/2006/relationships" xmlns:m="http://schemas.openxmlformats.org/officeDocument/2006/math" xmlns:v="urn:schemas-microsoft-com:vml" xmlns:wp14="http://schemas.microsoft.com/office/word/2010/wordprocessingDrawing" xmlns:wp="http://schemas.openxmlformats.org/drawingml/2006/wordprocessingDrawing" xmlns:w10="urn:schemas-microsoft-com:office:word" xmlns:w="http://schemas.openxmlformats.org/wordprocessingml/2006/main" xmlns:w14="http://schemas.microsoft.com/office/word/2010/wordml" xmlns:w15="http://schemas.microsoft.com/office/word/2012/wordml" xmlns:w16cex="http://schemas.microsoft.com/office/word/2018/wordml/cex" xmlns:w16cid="http://schemas.microsoft.com/office/word/2016/wordml/cid" xmlns:w16="http://schemas.microsoft.com/office/word/2018/wordml" xmlns:w16sdtdh="http://schemas.microsoft.com/office/word/2020/wordml/sdtdatahash" xmlns:w16se="http://schemas.microsoft.com/office/word/2015/wordml/symex" xmlns:wpg="http://schemas.microsoft.com/office/word/2010/wordprocessingGroup" xmlns:wpi="http://schemas.microsoft.com/office/word/2010/wordprocessingInk" xmlns:wne="http://schemas.microsoft.com/office/word/2006/wordml" xmlns:wps="http://schemas.microsoft.com/office/word/2010/wordprocessingShape" mc:Ignorable="w14 w15 w16se w16cid w16 w16cex w16sdtdh wp14">
   <w:abstractNum w:abstractNumId="0" w15:restartNumberingAfterBreak="0">
     <w:nsid w:val="00000001"/>
     <w:multiLevelType w:val="multilevel"/>
@@ -2399,7 +2477,7 @@
 </file>
 
 <file path=word/styles.xml><?xml version="1.0" encoding="utf-8"?>
-<w:styles xmlns:mc="http://schemas.openxmlformats.org/markup-compatibility/2006" xmlns:r="http://schemas.openxmlformats.org/officeDocument/2006/relationships" xmlns:w="http://schemas.openxmlformats.org/wordprocessingml/2006/main" xmlns:w14="http://schemas.microsoft.com/office/word/2010/wordml" xmlns:w15="http://schemas.microsoft.com/office/word/2012/wordml" xmlns:w16cid="http://schemas.microsoft.com/office/word/2016/wordml/cid" xmlns:w16se="http://schemas.microsoft.com/office/word/2015/wordml/symex" mc:Ignorable="w14 w15 w16se w16cid">
+<w:styles xmlns:mc="http://schemas.openxmlformats.org/markup-compatibility/2006" xmlns:r="http://schemas.openxmlformats.org/officeDocument/2006/relationships" xmlns:w="http://schemas.openxmlformats.org/wordprocessingml/2006/main" xmlns:w14="http://schemas.microsoft.com/office/word/2010/wordml" xmlns:w15="http://schemas.microsoft.com/office/word/2012/wordml" xmlns:w16cex="http://schemas.microsoft.com/office/word/2018/wordml/cex" xmlns:w16cid="http://schemas.microsoft.com/office/word/2016/wordml/cid" xmlns:w16="http://schemas.microsoft.com/office/word/2018/wordml" xmlns:w16sdtdh="http://schemas.microsoft.com/office/word/2020/wordml/sdtdatahash" xmlns:w16se="http://schemas.microsoft.com/office/word/2015/wordml/symex" mc:Ignorable="w14 w15 w16se w16cid w16 w16cex w16sdtdh">
   <w:docDefaults>
     <w:rPrDefault>
       <w:rPr>

</xml_diff>

<commit_message>
added CSS styling, added error handling
</commit_message>
<xml_diff>
--- a/WP_Assignment_Self_Reflection_Sheet.docx
+++ b/WP_Assignment_Self_Reflection_Sheet.docx
@@ -450,6 +450,9 @@
               <w:pStyle w:val="NoSpacing"/>
               <w:spacing w:line="276" w:lineRule="auto"/>
             </w:pPr>
+            <w:r>
+              <w:t>√</w:t>
+            </w:r>
           </w:p>
         </w:tc>
         <w:tc>
@@ -472,9 +475,6 @@
               <w:pStyle w:val="NoSpacing"/>
               <w:spacing w:line="276" w:lineRule="auto"/>
             </w:pPr>
-            <w:r>
-              <w:t>√</w:t>
-            </w:r>
           </w:p>
         </w:tc>
       </w:tr>

</xml_diff>

<commit_message>
Fixed error on the dashboard, where user could add parcel even if they were not logged in
</commit_message>
<xml_diff>
--- a/WP_Assignment_Self_Reflection_Sheet.docx
+++ b/WP_Assignment_Self_Reflection_Sheet.docx
@@ -289,7 +289,7 @@
               <w:spacing w:line="276" w:lineRule="auto"/>
             </w:pPr>
             <w:r>
-              <w:t>√</w:t>
+              <w:t>Yes</w:t>
             </w:r>
           </w:p>
         </w:tc>
@@ -344,7 +344,7 @@
               <w:spacing w:line="276" w:lineRule="auto"/>
             </w:pPr>
             <w:r>
-              <w:t>√</w:t>
+              <w:t>Yes</w:t>
             </w:r>
           </w:p>
         </w:tc>
@@ -399,7 +399,7 @@
               <w:spacing w:line="276" w:lineRule="auto"/>
             </w:pPr>
             <w:r>
-              <w:t>√</w:t>
+              <w:t>Yes</w:t>
             </w:r>
           </w:p>
         </w:tc>
@@ -451,7 +451,7 @@
               <w:spacing w:line="276" w:lineRule="auto"/>
             </w:pPr>
             <w:r>
-              <w:t>√</w:t>
+              <w:t>Yes</w:t>
             </w:r>
           </w:p>
         </w:tc>
@@ -506,7 +506,7 @@
               <w:spacing w:line="276" w:lineRule="auto"/>
             </w:pPr>
             <w:r>
-              <w:t>√</w:t>
+              <w:t>Yes</w:t>
             </w:r>
           </w:p>
         </w:tc>
@@ -561,7 +561,7 @@
               <w:spacing w:line="276" w:lineRule="auto"/>
             </w:pPr>
             <w:r>
-              <w:t>√</w:t>
+              <w:t>Yes</w:t>
             </w:r>
           </w:p>
         </w:tc>
@@ -612,6 +612,9 @@
               <w:pStyle w:val="NoSpacing"/>
               <w:spacing w:line="276" w:lineRule="auto"/>
             </w:pPr>
+            <w:r>
+              <w:t xml:space="preserve">Yes, once a user adds a parcel to their account, they can view more details about it. </w:t>
+            </w:r>
           </w:p>
         </w:tc>
         <w:tc>
@@ -634,9 +637,6 @@
               <w:pStyle w:val="NoSpacing"/>
               <w:spacing w:line="276" w:lineRule="auto"/>
             </w:pPr>
-            <w:r>
-              <w:t>√</w:t>
-            </w:r>
           </w:p>
         </w:tc>
       </w:tr>
@@ -668,7 +668,7 @@
               <w:spacing w:line="276" w:lineRule="auto"/>
             </w:pPr>
             <w:r>
-              <w:t>√</w:t>
+              <w:t>Yes</w:t>
             </w:r>
           </w:p>
         </w:tc>
@@ -769,7 +769,7 @@
               <w:spacing w:line="276" w:lineRule="auto"/>
             </w:pPr>
             <w:r>
-              <w:t>√</w:t>
+              <w:t>Yes</w:t>
             </w:r>
           </w:p>
         </w:tc>
@@ -827,7 +827,7 @@
               <w:spacing w:line="276" w:lineRule="auto"/>
             </w:pPr>
             <w:r>
-              <w:t>√</w:t>
+              <w:t>Yes</w:t>
             </w:r>
           </w:p>
         </w:tc>
@@ -882,7 +882,7 @@
               <w:spacing w:line="276" w:lineRule="auto"/>
             </w:pPr>
             <w:r>
-              <w:t>√</w:t>
+              <w:t>Yes</w:t>
             </w:r>
           </w:p>
         </w:tc>
@@ -933,6 +933,9 @@
               <w:pStyle w:val="NoSpacing"/>
               <w:spacing w:line="276" w:lineRule="auto"/>
             </w:pPr>
+            <w:r>
+              <w:t>Yes</w:t>
+            </w:r>
           </w:p>
         </w:tc>
         <w:tc>
@@ -944,9 +947,6 @@
               <w:pStyle w:val="NoSpacing"/>
               <w:spacing w:line="276" w:lineRule="auto"/>
             </w:pPr>
-            <w:r>
-              <w:t>√</w:t>
-            </w:r>
           </w:p>
         </w:tc>
         <w:tc>
@@ -1048,6 +1048,20 @@
             <w:pPr>
               <w:pStyle w:val="NoSpacing"/>
             </w:pPr>
+            <w:r>
+              <w:t>Bootstrap 4.6.1 for CSS</w:t>
+            </w:r>
+            <w:r>
+              <w:t xml:space="preserve"> UI</w:t>
+            </w:r>
+          </w:p>
+          <w:p>
+            <w:pPr>
+              <w:pStyle w:val="NoSpacing"/>
+            </w:pPr>
+            <w:r>
+              <w:t>jQuery and Bootstrap bundle for responsiveness</w:t>
+            </w:r>
           </w:p>
           <w:p>
             <w:pPr>
@@ -1109,6 +1123,31 @@
             <w:pPr>
               <w:pStyle w:val="NoSpacing"/>
             </w:pPr>
+            <w:r>
+              <w:t>The best part is the use of prepared statements when querying the database, this enhances the securit</w:t>
+            </w:r>
+            <w:r>
+              <w:t>y</w:t>
+            </w:r>
+            <w:r>
+              <w:t xml:space="preserve">, on top of using </w:t>
+            </w:r>
+            <w:proofErr w:type="spellStart"/>
+            <w:r>
+              <w:t>mysqli</w:t>
+            </w:r>
+            <w:proofErr w:type="spellEnd"/>
+            <w:r>
+              <w:t xml:space="preserve">. The responsiveness of my site is also good, as it works on all screens, mobiles and </w:t>
+            </w:r>
+            <w:proofErr w:type="spellStart"/>
+            <w:r>
+              <w:t>ipads</w:t>
+            </w:r>
+            <w:proofErr w:type="spellEnd"/>
+            <w:r>
+              <w:t xml:space="preserve">, as well as the colour scheme, it is simplistic but looks clean. </w:t>
+            </w:r>
           </w:p>
           <w:p>
             <w:pPr>
@@ -1182,11 +1221,28 @@
             <w:pPr>
               <w:pStyle w:val="NoSpacing"/>
             </w:pPr>
-          </w:p>
-          <w:p>
-            <w:pPr>
-              <w:pStyle w:val="NoSpacing"/>
-            </w:pPr>
+            <w:r>
+              <w:t>Security, I feel as though there are some security flaws present that I am not aware of.</w:t>
+            </w:r>
+            <w:r>
+              <w:t xml:space="preserve"> Some of the code is not clean and could be made more professional. In the future, could move the code base towards an </w:t>
+            </w:r>
+            <w:proofErr w:type="gramStart"/>
+            <w:r>
+              <w:t>object oriented</w:t>
+            </w:r>
+            <w:proofErr w:type="gramEnd"/>
+            <w:r>
+              <w:t xml:space="preserve"> style, this would make it more scalable and enhance security even more with better data hiding. </w:t>
+            </w:r>
+          </w:p>
+          <w:p>
+            <w:pPr>
+              <w:pStyle w:val="NoSpacing"/>
+            </w:pPr>
+            <w:r>
+              <w:t xml:space="preserve"> </w:t>
+            </w:r>
           </w:p>
           <w:p>
             <w:pPr>
@@ -1267,6 +1323,15 @@
             <w:pPr>
               <w:pStyle w:val="NoSpacing"/>
             </w:pPr>
+            <w:r>
+              <w:t>Not having enough t</w:t>
+            </w:r>
+            <w:r>
+              <w:t xml:space="preserve">ime and </w:t>
+            </w:r>
+            <w:r>
+              <w:t xml:space="preserve">making the site secure. </w:t>
+            </w:r>
           </w:p>
           <w:p>
             <w:pPr>

</xml_diff>